<commit_message>
requirement analysis docs added
</commit_message>
<xml_diff>
--- a/system requirments.docx
+++ b/system requirments.docx
@@ -3132,6 +3132,8 @@
         </w:rPr>
         <w:t xml:space="preserve">   - Participants emphasized the importance of clear instructions and intuitive design to facilitate smooth image capture and retrieval processes.</w:t>
       </w:r>
+      <w:bookmarkStart w:id="0" w:name="_GoBack"/>
+      <w:bookmarkEnd w:id="0"/>
     </w:p>
     <w:p>
       <w:pPr>
@@ -9866,6 +9868,7 @@
     <w:p>
       <w:pPr>
         <w:numPr>
+          <w:ilvl w:val="0"/>
           <w:numId w:val="0"/>
         </w:numPr>
         <w:ind w:leftChars="0"/>
@@ -9927,6 +9930,7 @@
     <w:p>
       <w:pPr>
         <w:numPr>
+          <w:ilvl w:val="0"/>
           <w:numId w:val="0"/>
         </w:numPr>
         <w:ind w:leftChars="0"/>
@@ -11606,8 +11610,6 @@
           </w14:textFill>
         </w:rPr>
       </w:pPr>
-      <w:bookmarkStart w:id="0" w:name="_GoBack"/>
-      <w:bookmarkEnd w:id="0"/>
       <w:r>
         <w:rPr>
           <w:rFonts w:ascii="Times New Roman" w:hAnsi="Times New Roman" w:cs="Times New Roman"/>

</xml_diff>